<commit_message>
Deleted the JPG files of the ballot initative since we can no longer do GPT native OCR. Modified the GPT prompt to use ChatOCR instead of native OCR. Updated the README to document this change.
</commit_message>
<xml_diff>
--- a/Initiative OCR Prompt for ChatGPT.docx
+++ b/Initiative OCR Prompt for ChatGPT.docx
@@ -8,83 +8,233 @@
           <w:sz w:val="40"/>
         </w:rPr>
       </w:pPr>
-      <w:r>
-        <w:rPr>
-          <w:sz w:val="40"/>
-        </w:rPr>
-        <w:t xml:space="preserve">I am going to give you </w:t>
-      </w:r>
-      <w:r>
-        <w:rPr>
-          <w:sz w:val="40"/>
-        </w:rPr>
-        <w:t xml:space="preserve">2 images that were originally a ballot </w:t>
-      </w:r>
-      <w:r>
-        <w:rPr>
-          <w:sz w:val="40"/>
-        </w:rPr>
-        <w:t>initiative</w:t>
-      </w:r>
-      <w:r>
-        <w:rPr>
-          <w:sz w:val="40"/>
-        </w:rPr>
-        <w:t xml:space="preserve"> document</w:t>
-      </w:r>
-      <w:r>
-        <w:rPr>
-          <w:sz w:val="40"/>
-        </w:rPr>
-        <w:t xml:space="preserve">. There is text at the top and then a table in the middle and some more text on the bottom with a signature. The </w:t>
-      </w:r>
-      <w:r>
-        <w:rPr>
-          <w:sz w:val="40"/>
-        </w:rPr>
-        <w:t xml:space="preserve">image </w:t>
-      </w:r>
-      <w:r>
-        <w:rPr>
-          <w:sz w:val="40"/>
-        </w:rPr>
-        <w:t xml:space="preserve">is the template. The first page is </w:t>
-      </w:r>
-      <w:r>
-        <w:rPr>
-          <w:sz w:val="40"/>
-        </w:rPr>
-        <w:t xml:space="preserve">similar to the template </w:t>
-      </w:r>
-      <w:r>
-        <w:rPr>
-          <w:sz w:val="40"/>
-        </w:rPr>
-        <w:t xml:space="preserve">but the table in the middle is filled out with ballot initiative’s </w:t>
-      </w:r>
-      <w:r>
-        <w:rPr>
-          <w:sz w:val="40"/>
-        </w:rPr>
-        <w:t>participants information. Please use OCR to give me a list of each person’s name along with their address and ward</w:t>
-      </w:r>
-      <w:r>
-        <w:rPr>
-          <w:sz w:val="40"/>
-        </w:rPr>
-        <w:t xml:space="preserve"> number. </w:t>
-      </w:r>
-      <w:r>
-        <w:rPr>
-          <w:sz w:val="40"/>
-        </w:rPr>
-        <w:t xml:space="preserve">Please note that in a few cases, some of the writing overflows into another cell. </w:t>
-      </w:r>
-      <w:r>
-        <w:rPr>
-          <w:sz w:val="40"/>
-        </w:rPr>
-        <w:t>If information is missing, please indicate it saying N/A.</w:t>
+      <w:proofErr w:type="spellStart"/>
+      <w:r>
+        <w:rPr>
+          <w:sz w:val="40"/>
+        </w:rPr>
+        <w:t>ChatOCR</w:t>
+      </w:r>
+      <w:proofErr w:type="spellEnd"/>
+      <w:r>
+        <w:rPr>
+          <w:sz w:val="40"/>
+        </w:rPr>
+        <w:t xml:space="preserve"> Plugin:</w:t>
+      </w:r>
+      <w:r>
+        <w:rPr>
+          <w:sz w:val="40"/>
+        </w:rPr>
+        <w:br/>
+      </w:r>
+      <w:r>
+        <w:rPr>
+          <w:sz w:val="40"/>
+        </w:rPr>
+        <w:t>I am going to give you</w:t>
+      </w:r>
+      <w:r>
+        <w:rPr>
+          <w:sz w:val="40"/>
+        </w:rPr>
+        <w:t xml:space="preserve"> a pdf of a </w:t>
+      </w:r>
+      <w:r>
+        <w:rPr>
+          <w:sz w:val="40"/>
+        </w:rPr>
+        <w:t>ballot initiative document. There is text at the top and then a table in the middle and some more text on the bottom with a signature. The last image is the template. All the other pages are similar to the template but the table in the middle is filled out with ballot initiative’s participants information. Please use OCR to give me a list of each person’s name along with their address and ward number. If information is missing, please indicate it saying N/A. Please note that in a few cases, some of the writing overflows into another cell and a name will bleed into a street address, etc. If you think this may be the case, please adjust it as you see fit. After doing this, please output the data in a .csv file the Columns will be as follows:</w:t>
+      </w:r>
+    </w:p>
+    <w:p>
+      <w:pPr>
+        <w:rPr>
+          <w:sz w:val="40"/>
+        </w:rPr>
+      </w:pPr>
+      <w:r>
+        <w:rPr>
+          <w:sz w:val="40"/>
+        </w:rPr>
+        <w:t>'</w:t>
+      </w:r>
+      <w:proofErr w:type="spellStart"/>
+      <w:r>
+        <w:rPr>
+          <w:sz w:val="40"/>
+        </w:rPr>
+        <w:t>Last_Name</w:t>
+      </w:r>
+      <w:proofErr w:type="spellEnd"/>
+      <w:r>
+        <w:rPr>
+          <w:sz w:val="40"/>
+        </w:rPr>
+        <w:t>', '</w:t>
+      </w:r>
+      <w:proofErr w:type="spellStart"/>
+      <w:r>
+        <w:rPr>
+          <w:sz w:val="40"/>
+        </w:rPr>
+        <w:t>First_Name</w:t>
+      </w:r>
+      <w:proofErr w:type="spellEnd"/>
+      <w:r>
+        <w:rPr>
+          <w:sz w:val="40"/>
+        </w:rPr>
+        <w:t>', '</w:t>
+      </w:r>
+      <w:proofErr w:type="spellStart"/>
+      <w:r>
+        <w:rPr>
+          <w:sz w:val="40"/>
+        </w:rPr>
+        <w:t>Street_Number</w:t>
+      </w:r>
+      <w:proofErr w:type="spellEnd"/>
+      <w:r>
+        <w:rPr>
+          <w:sz w:val="40"/>
+        </w:rPr>
+        <w:t>', '</w:t>
+      </w:r>
+      <w:proofErr w:type="spellStart"/>
+      <w:r>
+        <w:rPr>
+          <w:sz w:val="40"/>
+        </w:rPr>
+        <w:t>Street_Name</w:t>
+      </w:r>
+      <w:proofErr w:type="spellEnd"/>
+      <w:r>
+        <w:rPr>
+          <w:sz w:val="40"/>
+        </w:rPr>
+        <w:t>', '</w:t>
+      </w:r>
+      <w:proofErr w:type="spellStart"/>
+      <w:r>
+        <w:rPr>
+          <w:sz w:val="40"/>
+        </w:rPr>
+        <w:t>Street_Type</w:t>
+      </w:r>
+      <w:proofErr w:type="spellEnd"/>
+      <w:r>
+        <w:rPr>
+          <w:sz w:val="40"/>
+        </w:rPr>
+        <w:t>',</w:t>
+      </w:r>
+      <w:r>
+        <w:rPr>
+          <w:sz w:val="40"/>
+        </w:rPr>
+        <w:t xml:space="preserve"> </w:t>
+      </w:r>
+      <w:r>
+        <w:rPr>
+          <w:sz w:val="40"/>
+        </w:rPr>
+        <w:t>'</w:t>
+      </w:r>
+      <w:proofErr w:type="spellStart"/>
+      <w:r>
+        <w:rPr>
+          <w:sz w:val="40"/>
+        </w:rPr>
+        <w:t>Apartment_Number</w:t>
+      </w:r>
+      <w:proofErr w:type="spellEnd"/>
+      <w:r>
+        <w:rPr>
+          <w:sz w:val="40"/>
+        </w:rPr>
+        <w:t>', '</w:t>
+      </w:r>
+      <w:proofErr w:type="spellStart"/>
+      <w:r>
+        <w:rPr>
+          <w:sz w:val="40"/>
+        </w:rPr>
+        <w:t>City_Name</w:t>
+      </w:r>
+      <w:proofErr w:type="spellEnd"/>
+      <w:r>
+        <w:rPr>
+          <w:sz w:val="40"/>
+        </w:rPr>
+        <w:t>', '</w:t>
+      </w:r>
+      <w:proofErr w:type="spellStart"/>
+      <w:r>
+        <w:rPr>
+          <w:sz w:val="40"/>
+        </w:rPr>
+        <w:t>Zip_Code</w:t>
+      </w:r>
+      <w:proofErr w:type="spellEnd"/>
+      <w:r>
+        <w:rPr>
+          <w:sz w:val="40"/>
+        </w:rPr>
+        <w:t xml:space="preserve">', </w:t>
+      </w:r>
+    </w:p>
+    <w:p>
+      <w:pPr>
+        <w:rPr>
+          <w:sz w:val="40"/>
+        </w:rPr>
+      </w:pPr>
+      <w:r>
+        <w:rPr>
+          <w:sz w:val="40"/>
+        </w:rPr>
+        <w:t>'WARD'</w:t>
+      </w:r>
+    </w:p>
+    <w:p>
+      <w:pPr>
+        <w:rPr>
+          <w:sz w:val="40"/>
+        </w:rPr>
+      </w:pPr>
+      <w:r>
+        <w:rPr>
+          <w:sz w:val="40"/>
+        </w:rPr>
+        <w:t>Please do not output the data to our chat. ONLY output data to the csv file.</w:t>
+      </w:r>
+    </w:p>
+    <w:p>
+      <w:pPr>
+        <w:rPr>
+          <w:sz w:val="40"/>
+        </w:rPr>
+      </w:pPr>
+    </w:p>
+    <w:p>
+      <w:pPr>
+        <w:rPr>
+          <w:sz w:val="40"/>
+        </w:rPr>
+      </w:pPr>
+      <w:r>
+        <w:rPr>
+          <w:sz w:val="40"/>
+        </w:rPr>
+        <w:lastRenderedPageBreak/>
+        <w:t>Here is the link to the document:</w:t>
+      </w:r>
+      <w:r>
+        <w:rPr>
+          <w:sz w:val="40"/>
+        </w:rPr>
+        <w:br/>
       </w:r>
     </w:p>
     <w:p>
@@ -552,10 +702,10 @@
   <a:themeElements>
     <a:clrScheme name="Office">
       <a:dk1>
-        <a:sysClr val="windowText" lastClr="FFFFFF"/>
+        <a:sysClr val="windowText" lastClr="000000"/>
       </a:dk1>
       <a:lt1>
-        <a:sysClr val="window" lastClr="000000"/>
+        <a:sysClr val="window" lastClr="FFFFFF"/>
       </a:lt1>
       <a:dk2>
         <a:srgbClr val="44546A"/>

</xml_diff>

<commit_message>
Minor Updates to Aggregator and Initiative prompt - Added csv logging - changed link to chat ocr doc
</commit_message>
<xml_diff>
--- a/Initiative OCR Prompt for ChatGPT.docx
+++ b/Initiative OCR Prompt for ChatGPT.docx
@@ -8,11 +8,19 @@
           <w:sz w:val="40"/>
         </w:rPr>
       </w:pPr>
-      <w:r>
-        <w:rPr>
-          <w:sz w:val="40"/>
-        </w:rPr>
-        <w:t>ChatOCR Plugin:</w:t>
+      <w:proofErr w:type="spellStart"/>
+      <w:r>
+        <w:rPr>
+          <w:sz w:val="40"/>
+        </w:rPr>
+        <w:t>ChatOCR</w:t>
+      </w:r>
+      <w:proofErr w:type="spellEnd"/>
+      <w:r>
+        <w:rPr>
+          <w:sz w:val="40"/>
+        </w:rPr>
+        <w:t xml:space="preserve"> Plugin:</w:t>
       </w:r>
       <w:r>
         <w:rPr>
@@ -193,8 +201,65 @@
         <w:rPr>
           <w:sz w:val="40"/>
         </w:rPr>
-        <w:t xml:space="preserve">'Last_Name', 'First_Name', 'Street_Number', 'Street_Name', </w:t>
-      </w:r>
+        <w:t>'</w:t>
+      </w:r>
+      <w:proofErr w:type="spellStart"/>
+      <w:r>
+        <w:rPr>
+          <w:sz w:val="40"/>
+        </w:rPr>
+        <w:t>Last_Name</w:t>
+      </w:r>
+      <w:proofErr w:type="spellEnd"/>
+      <w:r>
+        <w:rPr>
+          <w:sz w:val="40"/>
+        </w:rPr>
+        <w:t>', '</w:t>
+      </w:r>
+      <w:proofErr w:type="spellStart"/>
+      <w:r>
+        <w:rPr>
+          <w:sz w:val="40"/>
+        </w:rPr>
+        <w:t>First_Name</w:t>
+      </w:r>
+      <w:proofErr w:type="spellEnd"/>
+      <w:r>
+        <w:rPr>
+          <w:sz w:val="40"/>
+        </w:rPr>
+        <w:t>', '</w:t>
+      </w:r>
+      <w:proofErr w:type="spellStart"/>
+      <w:r>
+        <w:rPr>
+          <w:sz w:val="40"/>
+        </w:rPr>
+        <w:t>Street_Number</w:t>
+      </w:r>
+      <w:proofErr w:type="spellEnd"/>
+      <w:r>
+        <w:rPr>
+          <w:sz w:val="40"/>
+        </w:rPr>
+        <w:t>', '</w:t>
+      </w:r>
+      <w:proofErr w:type="spellStart"/>
+      <w:r>
+        <w:rPr>
+          <w:sz w:val="40"/>
+        </w:rPr>
+        <w:t>Street_Name</w:t>
+      </w:r>
+      <w:proofErr w:type="spellEnd"/>
+      <w:r>
+        <w:rPr>
+          <w:sz w:val="40"/>
+        </w:rPr>
+        <w:t xml:space="preserve">', </w:t>
+      </w:r>
+      <w:proofErr w:type="spellStart"/>
       <w:r>
         <w:rPr>
           <w:sz w:val="40"/>
@@ -207,6 +272,7 @@
         </w:rPr>
         <w:t>Cardinal_Direction</w:t>
       </w:r>
+      <w:proofErr w:type="spellEnd"/>
       <w:r>
         <w:rPr>
           <w:sz w:val="40"/>
@@ -223,7 +289,49 @@
         <w:rPr>
           <w:sz w:val="40"/>
         </w:rPr>
-        <w:t xml:space="preserve">'Apartment_Number', 'City_Name', 'Zip_Code', </w:t>
+        <w:t>'</w:t>
+      </w:r>
+      <w:proofErr w:type="spellStart"/>
+      <w:r>
+        <w:rPr>
+          <w:sz w:val="40"/>
+        </w:rPr>
+        <w:t>Apartment_Number</w:t>
+      </w:r>
+      <w:proofErr w:type="spellEnd"/>
+      <w:r>
+        <w:rPr>
+          <w:sz w:val="40"/>
+        </w:rPr>
+        <w:t>', '</w:t>
+      </w:r>
+      <w:proofErr w:type="spellStart"/>
+      <w:r>
+        <w:rPr>
+          <w:sz w:val="40"/>
+        </w:rPr>
+        <w:t>City_Name</w:t>
+      </w:r>
+      <w:proofErr w:type="spellEnd"/>
+      <w:r>
+        <w:rPr>
+          <w:sz w:val="40"/>
+        </w:rPr>
+        <w:t>', '</w:t>
+      </w:r>
+      <w:proofErr w:type="spellStart"/>
+      <w:r>
+        <w:rPr>
+          <w:sz w:val="40"/>
+        </w:rPr>
+        <w:t>Zip_Code</w:t>
+      </w:r>
+      <w:proofErr w:type="spellEnd"/>
+      <w:r>
+        <w:rPr>
+          <w:sz w:val="40"/>
+        </w:rPr>
+        <w:t xml:space="preserve">', </w:t>
       </w:r>
     </w:p>
     <w:p>
@@ -261,8 +369,15 @@
     </w:p>
     <w:p>
       <w:pPr>
-        <w:rPr>
-          <w:sz w:val="40"/>
+        <w:shd w:val="clear" w:color="auto" w:fill="000000"/>
+        <w:spacing w:line="330" w:lineRule="atLeast"/>
+        <w:rPr>
+          <w:rFonts w:ascii="Consolas" w:eastAsia="Times New Roman" w:hAnsi="Consolas" w:cs="Times New Roman"/>
+          <w:color w:val="FFFFFF"/>
+          <w:kern w:val="0"/>
+          <w:sz w:val="21"/>
+          <w:szCs w:val="21"/>
+          <w14:ligatures w14:val="none"/>
         </w:rPr>
       </w:pPr>
       <w:r>
@@ -279,10 +394,22 @@
       </w:r>
       <w:r>
         <w:rPr>
-          <w:sz w:val="40"/>
-        </w:rPr>
-        <w:t>https://chatocr.staf.ai/api/files?fileId=1922e81f</w:t>
-      </w:r>
+          <w:rFonts w:ascii="Consolas" w:eastAsia="Times New Roman" w:hAnsi="Consolas" w:cs="Times New Roman"/>
+          <w:color w:val="FFFFFF"/>
+          <w:kern w:val="0"/>
+          <w:sz w:val="21"/>
+          <w:szCs w:val="21"/>
+          <w14:ligatures w14:val="none"/>
+        </w:rPr>
+        <w:t>https://chatocr.staf.ai/api/files?fileId=574357bb</w:t>
+      </w:r>
+    </w:p>
+    <w:p>
+      <w:pPr>
+        <w:rPr>
+          <w:sz w:val="40"/>
+        </w:rPr>
+      </w:pPr>
     </w:p>
     <w:p>
       <w:pPr>

</xml_diff>